<commit_message>
Minor changes to project summary
</commit_message>
<xml_diff>
--- a/Project Summary.docx
+++ b/Project Summary.docx
@@ -16,21 +16,8 @@
         <w:pStyle w:val="Heading3"/>
         <w:jc w:val="center"/>
       </w:pPr>
-      <w:proofErr w:type="spellStart"/>
-      <w:r>
-        <w:t>Yevgeni</w:t>
-      </w:r>
-      <w:proofErr w:type="spellEnd"/>
-      <w:r>
-        <w:t xml:space="preserve"> </w:t>
-      </w:r>
-      <w:proofErr w:type="spellStart"/>
-      <w:r>
-        <w:t>Kamenski</w:t>
-      </w:r>
-      <w:proofErr w:type="spellEnd"/>
-      <w:r>
-        <w:t xml:space="preserve"> and Kelly Corrigan</w:t>
+      <w:r>
+        <w:t>Yevgeni Kamenski and Kelly Corrigan</w:t>
       </w:r>
     </w:p>
     <w:p>
@@ -74,72 +61,36 @@
         <w:t>allpaper patterns based on the seventeen</w:t>
       </w:r>
       <w:r>
-        <w:t xml:space="preserve"> plane symmetry groups using, </w:t>
-      </w:r>
-      <w:proofErr w:type="spellStart"/>
-      <w:r>
-        <w:t>dat.gui</w:t>
-      </w:r>
-      <w:proofErr w:type="spellEnd"/>
-      <w:r>
-        <w:t xml:space="preserve">, and </w:t>
-      </w:r>
-      <w:proofErr w:type="spellStart"/>
-      <w:r>
-        <w:t>TypeScript</w:t>
-      </w:r>
-      <w:proofErr w:type="spellEnd"/>
-      <w:r>
-        <w:t xml:space="preserve">. Our successes included writing the app in HTML and </w:t>
-      </w:r>
-      <w:proofErr w:type="spellStart"/>
-      <w:r>
-        <w:t>TypeScript</w:t>
-      </w:r>
-      <w:proofErr w:type="spellEnd"/>
-      <w:r>
-        <w:t xml:space="preserve"> to run in the browser, creating</w:t>
+        <w:t xml:space="preserve"> plane symmetry groups</w:t>
+      </w:r>
+      <w:r>
+        <w:t>. Our successes included writing the app in HTML and TypeScript to run in the browser, creating</w:t>
       </w:r>
       <w:r>
         <w:t xml:space="preserve"> seventeen</w:t>
       </w:r>
       <w:r>
+        <w:t xml:space="preserve"> WebGL shaders to display of each of the wallpaper groups within the app, and using the dat.gui library to implement a user interface that allows users to select a wallpaper group, modify various parameters, take image screenshots, and save </w:t>
+      </w:r>
+      <w:r>
+        <w:t xml:space="preserve">app </w:t>
+      </w:r>
+      <w:r>
+        <w:t>settings.</w:t>
+      </w:r>
+      <w:r>
         <w:t xml:space="preserve"> </w:t>
       </w:r>
-      <w:proofErr w:type="spellStart"/>
-      <w:r>
-        <w:t>WebGL</w:t>
-      </w:r>
-      <w:proofErr w:type="spellEnd"/>
-      <w:r>
-        <w:t xml:space="preserve"> </w:t>
-      </w:r>
-      <w:proofErr w:type="spellStart"/>
-      <w:r>
-        <w:t>shaders</w:t>
-      </w:r>
-      <w:proofErr w:type="spellEnd"/>
-      <w:r>
-        <w:t xml:space="preserve"> to display of each of the wallpaper groups within the app, and using the </w:t>
-      </w:r>
-      <w:proofErr w:type="spellStart"/>
-      <w:r>
-        <w:t>dat.gui</w:t>
-      </w:r>
-      <w:proofErr w:type="spellEnd"/>
-      <w:r>
-        <w:t xml:space="preserve"> library to implement a user interface that allows users to select a wallpaper group, modify various display parameters, take imag</w:t>
+      <w:r>
+        <w:t xml:space="preserve">We failed to implement the functionality of uploading an image file that the wallpaper colors would be selected from as </w:t>
+      </w:r>
+      <w:r>
+        <w:t xml:space="preserve">we had </w:t>
       </w:r>
       <w:bookmarkStart w:id="0" w:name="_GoBack"/>
       <w:bookmarkEnd w:id="0"/>
       <w:r>
-        <w:t>e screenshots, and save settings.</w:t>
-      </w:r>
-      <w:r>
-        <w:t xml:space="preserve"> </w:t>
-      </w:r>
-      <w:r>
-        <w:t xml:space="preserve">We failed to implement the functionality of uploading an image file that the wallpaper colors would be selected from as originally planned. Two other minor failures were in controlling the scale/zoom feature using mouse scrolling, and getting the save and load feature for </w:t>
+        <w:t xml:space="preserve">originally planned. Two other minor failures were in controlling the scale/zoom feature using mouse scrolling, and getting the save and load feature for </w:t>
       </w:r>
       <w:r>
         <w:t>app</w:t>
@@ -158,13 +109,8 @@
       </w:r>
     </w:p>
     <w:p>
-      <w:proofErr w:type="spellStart"/>
-      <w:r>
-        <w:t>Yevgeni</w:t>
-      </w:r>
-      <w:proofErr w:type="spellEnd"/>
-      <w:r>
-        <w:t>:</w:t>
+      <w:r>
+        <w:t>Yevgeni:</w:t>
       </w:r>
     </w:p>
     <w:p>
@@ -191,15 +137,7 @@
         </w:numPr>
       </w:pPr>
       <w:r>
-        <w:t xml:space="preserve">Initial </w:t>
-      </w:r>
-      <w:proofErr w:type="spellStart"/>
-      <w:r>
-        <w:t>shader</w:t>
-      </w:r>
-      <w:proofErr w:type="spellEnd"/>
-      <w:r>
-        <w:t xml:space="preserve"> functionality (team effort)</w:t>
+        <w:t>Initial shader functionality (team effort)</w:t>
       </w:r>
     </w:p>
     <w:p>
@@ -240,23 +178,7 @@
         </w:numPr>
       </w:pPr>
       <w:r>
-        <w:t xml:space="preserve">Replicated and extended initial </w:t>
-      </w:r>
-      <w:proofErr w:type="spellStart"/>
-      <w:r>
-        <w:t>shader</w:t>
-      </w:r>
-      <w:proofErr w:type="spellEnd"/>
-      <w:r>
-        <w:t xml:space="preserve"> to create and display each of the 17 wallpaper patterns (one </w:t>
-      </w:r>
-      <w:proofErr w:type="spellStart"/>
-      <w:r>
-        <w:t>shader</w:t>
-      </w:r>
-      <w:proofErr w:type="spellEnd"/>
-      <w:r>
-        <w:t xml:space="preserve"> per pattern)</w:t>
+        <w:t>Replicated and extended initial shader to create and display each of the 17 wallpaper patterns (one shader per pattern)</w:t>
       </w:r>
     </w:p>
     <w:p>
@@ -268,15 +190,7 @@
         </w:numPr>
       </w:pPr>
       <w:r>
-        <w:t xml:space="preserve">Added several features to user interface (mostly later modified and improved by </w:t>
-      </w:r>
-      <w:proofErr w:type="spellStart"/>
-      <w:r>
-        <w:t>Yevgeni</w:t>
-      </w:r>
-      <w:proofErr w:type="spellEnd"/>
-      <w:r>
-        <w:t>)</w:t>
+        <w:t>Added several features to user interface (mostly later modified and improved by Yevgeni)</w:t>
       </w:r>
     </w:p>
     <w:p>

</xml_diff>